<commit_message>
Update CAB302 project report.docx
</commit_message>
<xml_diff>
--- a/CAB302 project report.docx
+++ b/CAB302 project report.docx
@@ -354,6 +354,13 @@
                                   </w:rPr>
                                   <w:t>JAMES MARTIN</w:t>
                                 </w:r>
+                                <w:r>
+                                  <w:rPr>
+                                    <w:color w:val="156082" w:themeColor="accent1"/>
+                                    <w:lang w:val="en-AU"/>
+                                  </w:rPr>
+                                  <w:t>: N11052066</w:t>
+                                </w:r>
                               </w:p>
                               <w:p>
                                 <w:pPr>
@@ -412,7 +419,7 @@
                     <v:stroke joinstyle="miter"/>
                     <v:path gradientshapeok="t" o:connecttype="rect"/>
                   </v:shapetype>
-                  <v:shape id="Text Box 44" o:spid="_x0000_s1026" type="#_x0000_t202" style="position:absolute;left:0;text-align:left;margin-left:0;margin-top:0;width:516pt;height:43.9pt;z-index:251659264;visibility:visible;mso-wrap-style:square;mso-width-percent:1000;mso-height-percent:0;mso-top-percent:850;mso-wrap-distance-left:9pt;mso-wrap-distance-top:0;mso-wrap-distance-right:9pt;mso-wrap-distance-bottom:0;mso-position-horizontal:center;mso-position-horizontal-relative:margin;mso-position-vertical-relative:page;mso-width-percent:1000;mso-height-percent:0;mso-top-percent:850;mso-width-relative:margin;mso-height-relative:margin;v-text-anchor:bottom" o:gfxdata="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" filled="f" stroked="f" strokeweight=".5pt">
+                  <v:shape id="Text Box 44" o:spid="_x0000_s1026" type="#_x0000_t202" style="position:absolute;left:0;text-align:left;margin-left:0;margin-top:0;width:516pt;height:43.9pt;z-index:251659264;visibility:visible;mso-wrap-style:square;mso-width-percent:1000;mso-height-percent:0;mso-top-percent:850;mso-wrap-distance-left:9pt;mso-wrap-distance-top:0;mso-wrap-distance-right:9pt;mso-wrap-distance-bottom:0;mso-position-horizontal:center;mso-position-horizontal-relative:margin;mso-position-vertical-relative:page;mso-width-percent:1000;mso-height-percent:0;mso-top-percent:850;mso-width-relative:margin;mso-height-relative:margin;v-text-anchor:bottom" o:gfxdata="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" filled="f" stroked="f" strokeweight=".5pt">
                     <v:textbox style="mso-fit-shape-to-text:t" inset="0,0,0,0">
                       <w:txbxContent>
                         <w:p>
@@ -509,6 +516,13 @@
                               <w:lang w:val="en-AU"/>
                             </w:rPr>
                             <w:t>JAMES MARTIN</w:t>
+                          </w:r>
+                          <w:r>
+                            <w:rPr>
+                              <w:color w:val="156082" w:themeColor="accent1"/>
+                              <w:lang w:val="en-AU"/>
+                            </w:rPr>
+                            <w:t>: N11052066</w:t>
                           </w:r>
                         </w:p>
                         <w:p>
@@ -623,6 +637,15 @@
     </w:sdt>
     <w:sdt>
       <w:sdtPr>
+        <w:rPr>
+          <w:rFonts w:asciiTheme="minorHAnsi" w:eastAsiaTheme="minorHAnsi" w:hAnsiTheme="minorHAnsi" w:cstheme="minorBidi"/>
+          <w:color w:val="auto"/>
+          <w:kern w:val="2"/>
+          <w:sz w:val="24"/>
+          <w:szCs w:val="24"/>
+          <w:lang w:val="en-AU"/>
+          <w14:ligatures w14:val="standardContextual"/>
+        </w:rPr>
         <w:id w:val="23762035"/>
         <w:docPartObj>
           <w:docPartGallery w:val="Table of Contents"/>
@@ -631,16 +654,9 @@
       </w:sdtPr>
       <w:sdtEndPr>
         <w:rPr>
-          <w:rFonts w:asciiTheme="minorHAnsi" w:eastAsiaTheme="minorHAnsi" w:hAnsiTheme="minorHAnsi" w:cstheme="minorBidi"/>
           <w:b/>
           <w:bCs/>
           <w:noProof/>
-          <w:color w:val="auto"/>
-          <w:kern w:val="2"/>
-          <w:sz w:val="24"/>
-          <w:szCs w:val="24"/>
-          <w:lang w:val="en-AU"/>
-          <w14:ligatures w14:val="standardContextual"/>
         </w:rPr>
       </w:sdtEndPr>
       <w:sdtContent>
@@ -1378,7 +1394,15 @@
         <w:pStyle w:val="ListParagraph"/>
       </w:pPr>
       <w:r>
-        <w:t>This week's practical focuses on understanding team behaviours. We analysed scenarios as a group, which helped the group understand what steps to take if something went wrong and how crucial communication is in preventing difficulties during team projects. During the practical, we also formed a team for this project. In week 3, our homework was to write the code to discover the path from the starting point to the target (end) point. In terms of the group work, we spent this week making weekly progress reports, discussing ideas and continuing on with homework.</w:t>
+        <w:t xml:space="preserve">This week's practical focuses on understanding team behaviours. We analysed scenarios as a group, which helped the group understand what steps to take if something went wrong and how crucial communication is in preventing difficulties during team projects. During the practical, we also formed a team for this project. In week 3, our homework was to write the code to discover the path from the starting point to the target (end) point. In terms of the group work, we spent this week making weekly progress reports, discussing </w:t>
+      </w:r>
+      <w:proofErr w:type="gramStart"/>
+      <w:r>
+        <w:t>ideas</w:t>
+      </w:r>
+      <w:proofErr w:type="gramEnd"/>
+      <w:r>
+        <w:t xml:space="preserve"> and continuing on with homework.</w:t>
       </w:r>
     </w:p>
     <w:p/>
@@ -1459,7 +1483,15 @@
         <w:t>we are required to create user stories as a group for our project. For the assignment, everyone wrote their own project log which is shown below. In the team meeting we finalised and edited the project brief and requirements as a group. We also made sure that each team member has completed the homework and the required set tasks.</w:t>
       </w:r>
       <w:r>
-        <w:t xml:space="preserve"> In the meeting, the group looked at the checkpoints for week 7 to make a plan.</w:t>
+        <w:t xml:space="preserve"> In the meeting, the group looked at the checkpoints for week 7 to </w:t>
+      </w:r>
+      <w:proofErr w:type="gramStart"/>
+      <w:r>
+        <w:t>make a plan</w:t>
+      </w:r>
+      <w:proofErr w:type="gramEnd"/>
+      <w:r>
+        <w:t>.</w:t>
       </w:r>
     </w:p>
     <w:p>
@@ -1613,8 +1645,13 @@
             <w:hideMark/>
           </w:tcPr>
           <w:p>
-            <w:r>
-              <w:t xml:space="preserve">Harnoor </w:t>
+            <w:proofErr w:type="spellStart"/>
+            <w:r>
+              <w:t>Harnoor</w:t>
+            </w:r>
+            <w:proofErr w:type="spellEnd"/>
+            <w:r>
+              <w:t xml:space="preserve"> </w:t>
             </w:r>
           </w:p>
         </w:tc>
@@ -1662,7 +1699,15 @@
               <w:t>Contributed on the requirements</w:t>
             </w:r>
             <w:r>
-              <w:t xml:space="preserve"> (journalling)</w:t>
+              <w:t xml:space="preserve"> (</w:t>
+            </w:r>
+            <w:proofErr w:type="spellStart"/>
+            <w:r>
+              <w:t>journalling</w:t>
+            </w:r>
+            <w:proofErr w:type="spellEnd"/>
+            <w:r>
+              <w:t>)</w:t>
             </w:r>
             <w:r>
               <w:t>.</w:t>
@@ -1749,7 +1794,15 @@
               <w:t>Wrote week 5 progress report</w:t>
             </w:r>
             <w:r>
-              <w:t xml:space="preserve"> on thursday week 5</w:t>
+              <w:t xml:space="preserve"> on </w:t>
+            </w:r>
+            <w:proofErr w:type="spellStart"/>
+            <w:r>
+              <w:t>thursday</w:t>
+            </w:r>
+            <w:proofErr w:type="spellEnd"/>
+            <w:r>
+              <w:t xml:space="preserve"> week 5</w:t>
             </w:r>
             <w:r>
               <w:t>.</w:t>
@@ -1928,11 +1981,19 @@
     </w:p>
     <w:p>
       <w:hyperlink r:id="rId8" w:history="1">
+        <w:proofErr w:type="spellStart"/>
         <w:r>
           <w:rPr>
             <w:rStyle w:val="Hyperlink"/>
           </w:rPr>
-          <w:t>Jamozzles/CAB302_Group (github.com)</w:t>
+          <w:t>Jamozzles</w:t>
+        </w:r>
+        <w:proofErr w:type="spellEnd"/>
+        <w:r>
+          <w:rPr>
+            <w:rStyle w:val="Hyperlink"/>
+          </w:rPr>
+          <w:t>/CAB302_Group (github.com)</w:t>
         </w:r>
       </w:hyperlink>
       <w:r>
@@ -2104,7 +2165,10 @@
         </w:numPr>
       </w:pPr>
       <w:r>
-        <w:t xml:space="preserve">Callender View: </w:t>
+        <w:t>Calendar</w:t>
+      </w:r>
+      <w:r>
+        <w:t xml:space="preserve"> View: </w:t>
       </w:r>
       <w:r>
         <w:t>Users can see their</w:t>
@@ -2214,7 +2278,15 @@
         <w:t>s</w:t>
       </w:r>
       <w:r>
-        <w:t>e the  appearance, including themes and colo</w:t>
+        <w:t xml:space="preserve">e </w:t>
+      </w:r>
+      <w:proofErr w:type="gramStart"/>
+      <w:r>
+        <w:t>the  appearance</w:t>
+      </w:r>
+      <w:proofErr w:type="gramEnd"/>
+      <w:r>
+        <w:t>, including themes and colo</w:t>
       </w:r>
       <w:r>
         <w:t>u</w:t>
@@ -5464,6 +5536,7 @@
 <file path=word/glossary/fontTable.xml><?xml version="1.0" encoding="utf-8"?>
 <w:fonts xmlns:mc="http://schemas.openxmlformats.org/markup-compatibility/2006" xmlns:r="http://schemas.openxmlformats.org/officeDocument/2006/relationships" xmlns:w="http://schemas.openxmlformats.org/wordprocessingml/2006/main" xmlns:w14="http://schemas.microsoft.com/office/word/2010/wordml" xmlns:w15="http://schemas.microsoft.com/office/word/2012/wordml" xmlns:w16cex="http://schemas.microsoft.com/office/word/2018/wordml/cex" xmlns:w16cid="http://schemas.microsoft.com/office/word/2016/wordml/cid" xmlns:w16="http://schemas.microsoft.com/office/word/2018/wordml" xmlns:w16sdtdh="http://schemas.microsoft.com/office/word/2020/wordml/sdtdatahash" xmlns:w16se="http://schemas.microsoft.com/office/word/2015/wordml/symex" mc:Ignorable="w14 w15 w16se w16cid w16 w16cex w16sdtdh">
   <w:font w:name="Aptos">
+    <w:panose1 w:val="020B0604020202020204"/>
     <w:charset w:val="00"/>
     <w:family w:val="swiss"/>
     <w:pitch w:val="variable"/>
@@ -5493,11 +5566,12 @@
   <w:font w:name="Symbol">
     <w:panose1 w:val="05050102010706020507"/>
     <w:charset w:val="02"/>
-    <w:family w:val="roman"/>
+    <w:family w:val="decorative"/>
     <w:pitch w:val="variable"/>
     <w:sig w:usb0="00000000" w:usb1="10000000" w:usb2="00000000" w:usb3="00000000" w:csb0="80000000" w:csb1="00000000"/>
   </w:font>
   <w:font w:name="Aptos Display">
+    <w:panose1 w:val="020B0604020202020204"/>
     <w:charset w:val="00"/>
     <w:family w:val="swiss"/>
     <w:pitch w:val="variable"/>
@@ -5531,6 +5605,7 @@
     <w:rsidRoot w:val="00BC2C2B"/>
     <w:rsid w:val="001417C0"/>
     <w:rsid w:val="00275E1F"/>
+    <w:rsid w:val="006B0413"/>
     <w:rsid w:val="00784270"/>
     <w:rsid w:val="008F7B38"/>
     <w:rsid w:val="00AB43A7"/>

</xml_diff>